<commit_message>
Corrected single-sign on Twitter page
</commit_message>
<xml_diff>
--- a/Azure Mobile Services Lab.docx
+++ b/Azure Mobile Services Lab.docx
@@ -6,7 +6,11 @@
       <w:sdtPr>
         <w:rPr>
           <w:rFonts w:eastAsiaTheme="minorHAnsi"/>
+          <w:caps w:val="0"/>
           <w:color w:val="auto"/>
+          <w:spacing w:val="0"/>
+          <w:sz w:val="20"/>
+          <w:szCs w:val="20"/>
         </w:rPr>
         <w:id w:val="551806574"/>
         <w:docPartObj>
@@ -19,11 +23,7 @@
           <w:rFonts w:eastAsiaTheme="minorEastAsia"/>
           <w:b/>
           <w:bCs/>
-          <w:caps w:val="0"/>
           <w:noProof/>
-          <w:spacing w:val="0"/>
-          <w:sz w:val="20"/>
-          <w:szCs w:val="20"/>
         </w:rPr>
       </w:sdtEndPr>
       <w:sdtContent>
@@ -954,8 +954,6 @@
             </w:r>
           </w:hyperlink>
         </w:p>
-        <w:bookmarkStart w:id="0" w:name="_GoBack"/>
-        <w:bookmarkEnd w:id="0"/>
         <w:p>
           <w:pPr>
             <w:pStyle w:val="TOC2"/>
@@ -968,108 +966,63 @@
               <w:szCs w:val="22"/>
             </w:rPr>
           </w:pPr>
-          <w:r>
-            <w:rPr>
-              <w:rStyle w:val="Hyperlink"/>
-              <w:noProof/>
-            </w:rPr>
-            <w:fldChar w:fldCharType="begin"/>
-          </w:r>
-          <w:r>
-            <w:rPr>
-              <w:rStyle w:val="Hyperlink"/>
-              <w:noProof/>
-            </w:rPr>
-            <w:instrText xml:space="preserve"> </w:instrText>
-          </w:r>
-          <w:r>
-            <w:rPr>
-              <w:noProof/>
-            </w:rPr>
-            <w:instrText>HYPERLINK \l "_Toc404949909"</w:instrText>
-          </w:r>
-          <w:r>
-            <w:rPr>
-              <w:rStyle w:val="Hyperlink"/>
-              <w:noProof/>
-            </w:rPr>
-            <w:instrText xml:space="preserve"> </w:instrText>
-          </w:r>
-          <w:r>
-            <w:rPr>
-              <w:rStyle w:val="Hyperlink"/>
-              <w:noProof/>
-            </w:rPr>
-          </w:r>
-          <w:r>
-            <w:rPr>
-              <w:rStyle w:val="Hyperlink"/>
-              <w:noProof/>
-            </w:rPr>
-            <w:fldChar w:fldCharType="separate"/>
-          </w:r>
-          <w:r>
-            <w:rPr>
-              <w:rStyle w:val="Hyperlink"/>
-              <w:noProof/>
-            </w:rPr>
-            <w:t>Client App</w:t>
-          </w:r>
-          <w:r>
-            <w:rPr>
-              <w:noProof/>
-              <w:webHidden/>
-            </w:rPr>
-            <w:tab/>
-          </w:r>
-          <w:r>
-            <w:rPr>
-              <w:noProof/>
-              <w:webHidden/>
-            </w:rPr>
-            <w:fldChar w:fldCharType="begin"/>
-          </w:r>
-          <w:r>
-            <w:rPr>
-              <w:noProof/>
-              <w:webHidden/>
-            </w:rPr>
-            <w:instrText xml:space="preserve"> PAGEREF _Toc404949909 \h </w:instrText>
-          </w:r>
-          <w:r>
-            <w:rPr>
-              <w:noProof/>
-              <w:webHidden/>
-            </w:rPr>
-          </w:r>
-          <w:r>
-            <w:rPr>
-              <w:noProof/>
-              <w:webHidden/>
-            </w:rPr>
-            <w:fldChar w:fldCharType="separate"/>
-          </w:r>
-          <w:r>
-            <w:rPr>
-              <w:noProof/>
-              <w:webHidden/>
-            </w:rPr>
-            <w:t>23</w:t>
-          </w:r>
-          <w:r>
-            <w:rPr>
-              <w:noProof/>
-              <w:webHidden/>
-            </w:rPr>
-            <w:fldChar w:fldCharType="end"/>
-          </w:r>
-          <w:r>
-            <w:rPr>
-              <w:rStyle w:val="Hyperlink"/>
-              <w:noProof/>
-            </w:rPr>
-            <w:fldChar w:fldCharType="end"/>
-          </w:r>
+          <w:hyperlink w:anchor="_Toc404949909" w:history="1">
+            <w:r>
+              <w:rPr>
+                <w:rStyle w:val="Hyperlink"/>
+                <w:noProof/>
+              </w:rPr>
+              <w:t>Client App</w:t>
+            </w:r>
+            <w:r>
+              <w:rPr>
+                <w:noProof/>
+                <w:webHidden/>
+              </w:rPr>
+              <w:tab/>
+            </w:r>
+            <w:r>
+              <w:rPr>
+                <w:noProof/>
+                <w:webHidden/>
+              </w:rPr>
+              <w:fldChar w:fldCharType="begin"/>
+            </w:r>
+            <w:r>
+              <w:rPr>
+                <w:noProof/>
+                <w:webHidden/>
+              </w:rPr>
+              <w:instrText xml:space="preserve"> PAGEREF _Toc404949909 \h </w:instrText>
+            </w:r>
+            <w:r>
+              <w:rPr>
+                <w:noProof/>
+                <w:webHidden/>
+              </w:rPr>
+            </w:r>
+            <w:r>
+              <w:rPr>
+                <w:noProof/>
+                <w:webHidden/>
+              </w:rPr>
+              <w:fldChar w:fldCharType="separate"/>
+            </w:r>
+            <w:r>
+              <w:rPr>
+                <w:noProof/>
+                <w:webHidden/>
+              </w:rPr>
+              <w:t>23</w:t>
+            </w:r>
+            <w:r>
+              <w:rPr>
+                <w:noProof/>
+                <w:webHidden/>
+              </w:rPr>
+              <w:fldChar w:fldCharType="end"/>
+            </w:r>
+          </w:hyperlink>
         </w:p>
         <w:p>
           <w:pPr>
@@ -1100,11 +1053,11 @@
       <w:pPr>
         <w:pStyle w:val="Heading1"/>
       </w:pPr>
-      <w:bookmarkStart w:id="1" w:name="_Toc404949896"/>
+      <w:bookmarkStart w:id="0" w:name="_Toc404949896"/>
       <w:r>
         <w:t>Prerequisites</w:t>
       </w:r>
-      <w:bookmarkEnd w:id="1"/>
+      <w:bookmarkEnd w:id="0"/>
     </w:p>
     <w:p>
       <w:r>
@@ -1189,11 +1142,11 @@
       <w:pPr>
         <w:pStyle w:val="Heading1"/>
       </w:pPr>
-      <w:bookmarkStart w:id="2" w:name="_Toc404949897"/>
+      <w:bookmarkStart w:id="1" w:name="_Toc404949897"/>
       <w:r>
         <w:t>Introduction</w:t>
       </w:r>
-      <w:bookmarkEnd w:id="2"/>
+      <w:bookmarkEnd w:id="1"/>
     </w:p>
     <w:p>
       <w:r>
@@ -1317,11 +1270,11 @@
       <w:pPr>
         <w:pStyle w:val="Heading1"/>
       </w:pPr>
-      <w:bookmarkStart w:id="3" w:name="_Toc404949898"/>
+      <w:bookmarkStart w:id="2" w:name="_Toc404949898"/>
       <w:r>
         <w:t>Exercise 1 – Create a Mobile Service</w:t>
       </w:r>
-      <w:bookmarkEnd w:id="3"/>
+      <w:bookmarkEnd w:id="2"/>
     </w:p>
     <w:p>
       <w:r>
@@ -1841,14 +1794,14 @@
       <w:pPr>
         <w:pStyle w:val="Heading1"/>
       </w:pPr>
-      <w:bookmarkStart w:id="4" w:name="_Toc404949899"/>
+      <w:bookmarkStart w:id="3" w:name="_Toc404949899"/>
       <w:r>
         <w:t>Exercise 2</w:t>
       </w:r>
       <w:r>
         <w:t>: Use the Wizard to Create an App</w:t>
       </w:r>
-      <w:bookmarkEnd w:id="4"/>
+      <w:bookmarkEnd w:id="3"/>
     </w:p>
     <w:p>
       <w:r>
@@ -2441,14 +2394,14 @@
       <w:pPr>
         <w:pStyle w:val="Heading1"/>
       </w:pPr>
-      <w:bookmarkStart w:id="5" w:name="_Toc404949900"/>
+      <w:bookmarkStart w:id="4" w:name="_Toc404949900"/>
       <w:r>
         <w:t xml:space="preserve">Exercise 3: </w:t>
       </w:r>
       <w:r>
         <w:t>Exploring the Sample Client Universal App</w:t>
       </w:r>
-      <w:bookmarkEnd w:id="5"/>
+      <w:bookmarkEnd w:id="4"/>
     </w:p>
     <w:p>
       <w:r>
@@ -2528,11 +2481,11 @@
       <w:pPr>
         <w:pStyle w:val="Heading2"/>
       </w:pPr>
-      <w:bookmarkStart w:id="6" w:name="_Toc404949901"/>
+      <w:bookmarkStart w:id="5" w:name="_Toc404949901"/>
       <w:r>
         <w:t>Launch the Apps</w:t>
       </w:r>
-      <w:bookmarkEnd w:id="6"/>
+      <w:bookmarkEnd w:id="5"/>
     </w:p>
     <w:p>
       <w:r>
@@ -2744,11 +2697,11 @@
       <w:pPr>
         <w:pStyle w:val="Heading2"/>
       </w:pPr>
-      <w:bookmarkStart w:id="7" w:name="_Toc404949902"/>
+      <w:bookmarkStart w:id="6" w:name="_Toc404949902"/>
       <w:r>
         <w:t>Explore the Code</w:t>
       </w:r>
-      <w:bookmarkEnd w:id="7"/>
+      <w:bookmarkEnd w:id="6"/>
     </w:p>
     <w:p>
       <w:r>
@@ -2759,13 +2712,11 @@
       <w:pPr>
         <w:pStyle w:val="Heading3"/>
       </w:pPr>
-      <w:bookmarkStart w:id="8" w:name="_Toc404949903"/>
-      <w:proofErr w:type="spellStart"/>
+      <w:bookmarkStart w:id="7" w:name="_Toc404949903"/>
       <w:r>
         <w:t>TodoItem.cs</w:t>
       </w:r>
-      <w:bookmarkEnd w:id="8"/>
-      <w:proofErr w:type="spellEnd"/>
+      <w:bookmarkEnd w:id="7"/>
     </w:p>
     <w:p>
       <w:r>
@@ -3514,13 +3465,11 @@
       <w:pPr>
         <w:pStyle w:val="Heading3"/>
       </w:pPr>
-      <w:bookmarkStart w:id="9" w:name="_Toc404949904"/>
-      <w:proofErr w:type="spellStart"/>
+      <w:bookmarkStart w:id="8" w:name="_Toc404949904"/>
       <w:r>
         <w:t>App.xaml.cs</w:t>
       </w:r>
-      <w:bookmarkEnd w:id="9"/>
-      <w:proofErr w:type="spellEnd"/>
+      <w:bookmarkEnd w:id="8"/>
     </w:p>
     <w:p>
       <w:r>
@@ -3895,13 +3844,11 @@
       <w:pPr>
         <w:pStyle w:val="Heading3"/>
       </w:pPr>
-      <w:bookmarkStart w:id="10" w:name="_Toc404949905"/>
-      <w:proofErr w:type="spellStart"/>
+      <w:bookmarkStart w:id="9" w:name="_Toc404949905"/>
       <w:r>
         <w:t>MainPage.cs</w:t>
       </w:r>
-      <w:bookmarkEnd w:id="10"/>
-      <w:proofErr w:type="spellEnd"/>
+      <w:bookmarkEnd w:id="9"/>
     </w:p>
     <w:p>
       <w:r>
@@ -5558,11 +5505,11 @@
       <w:pPr>
         <w:pStyle w:val="Heading2"/>
       </w:pPr>
-      <w:bookmarkStart w:id="11" w:name="_Toc404949906"/>
+      <w:bookmarkStart w:id="10" w:name="_Toc404949906"/>
       <w:r>
         <w:t>Conclusion</w:t>
       </w:r>
-      <w:bookmarkEnd w:id="11"/>
+      <w:bookmarkEnd w:id="10"/>
     </w:p>
     <w:p>
       <w:r>
@@ -5602,14 +5549,14 @@
       <w:pPr>
         <w:pStyle w:val="Heading1"/>
       </w:pPr>
-      <w:bookmarkStart w:id="12" w:name="_Toc404949907"/>
+      <w:bookmarkStart w:id="11" w:name="_Toc404949907"/>
       <w:r>
         <w:t xml:space="preserve">Exercise 4: </w:t>
       </w:r>
       <w:r>
         <w:t>Implementing Single Sign-On</w:t>
       </w:r>
-      <w:bookmarkEnd w:id="12"/>
+      <w:bookmarkEnd w:id="11"/>
     </w:p>
     <w:p>
       <w:r>
@@ -5687,7 +5634,7 @@
       <w:pPr>
         <w:pStyle w:val="Heading2"/>
       </w:pPr>
-      <w:bookmarkStart w:id="13" w:name="_Toc404949908"/>
+      <w:bookmarkStart w:id="12" w:name="_Toc404949908"/>
       <w:r>
         <w:t xml:space="preserve">Creating </w:t>
       </w:r>
@@ -5697,7 +5644,7 @@
       <w:r>
         <w:t>n App on Twitter</w:t>
       </w:r>
-      <w:bookmarkEnd w:id="13"/>
+      <w:bookmarkEnd w:id="12"/>
     </w:p>
     <w:p>
       <w:r>
@@ -5917,6 +5864,19 @@
       <w:r>
         <w:t xml:space="preserve">At the "Website" field, enter your Mobile Service URL. You can find this URL in the Azure portal on the DASHBOARD tab of your Mobile Service (Figure 4) </w:t>
       </w:r>
+    </w:p>
+    <w:p>
+      <w:r>
+        <w:t>At the "</w:t>
+      </w:r>
+      <w:r>
+        <w:t>Callback URL</w:t>
+      </w:r>
+      <w:r>
+        <w:t xml:space="preserve">" field, enter your Mobile Service URL. </w:t>
+      </w:r>
+      <w:bookmarkStart w:id="13" w:name="_GoBack"/>
+      <w:bookmarkEnd w:id="13"/>
     </w:p>
     <w:p>
       <w:r>
@@ -8602,7 +8562,7 @@
 </file>
 
 <file path=customXml/itemProps1.xml><?xml version="1.0" encoding="utf-8"?>
-<ds:datastoreItem xmlns:ds="http://schemas.openxmlformats.org/officeDocument/2006/customXml" ds:itemID="{BFF62258-EB1B-4C8A-9C47-04C2880D11D8}">
+<ds:datastoreItem xmlns:ds="http://schemas.openxmlformats.org/officeDocument/2006/customXml" ds:itemID="{B588750D-8CCE-497F-BA3A-70F8D36DB0CC}">
   <ds:schemaRefs>
     <ds:schemaRef ds:uri="http://schemas.openxmlformats.org/officeDocument/2006/bibliography"/>
   </ds:schemaRefs>

</xml_diff>